<commit_message>
[Parallel Computing] update report
</commit_message>
<xml_diff>
--- a/CS/Parallel-Computing/lab/lab1/OpenMP上机报告模版.docx
+++ b/CS/Parallel-Computing/lab/lab1/OpenMP上机报告模版.docx
@@ -87,7 +87,6 @@
           </w:tblCellMar>
         </w:tblPrEx>
         <w:trPr>
-          <w:wBefore w:w="0" w:type="dxa"/>
           <w:trHeight w:val="545" w:hRule="atLeast"/>
         </w:trPr>
         <w:tc>
@@ -251,7 +250,6 @@
           </w:tblCellMar>
         </w:tblPrEx>
         <w:trPr>
-          <w:wBefore w:w="0" w:type="dxa"/>
           <w:trHeight w:val="609" w:hRule="atLeast"/>
         </w:trPr>
         <w:tc>
@@ -325,9 +323,6 @@
             <w:right w:w="108" w:type="dxa"/>
           </w:tblCellMar>
         </w:tblPrEx>
-        <w:trPr>
-          <w:wBefore w:w="0" w:type="dxa"/>
-        </w:trPr>
         <w:tc>
           <w:tcPr>
             <w:tcW w:w="8522" w:type="dxa"/>
@@ -496,9 +491,6 @@
             <w:right w:w="108" w:type="dxa"/>
           </w:tblCellMar>
         </w:tblPrEx>
-        <w:trPr>
-          <w:wBefore w:w="0" w:type="dxa"/>
-        </w:trPr>
         <w:tc>
           <w:tcPr>
             <w:tcW w:w="8522" w:type="dxa"/>
@@ -667,16 +659,7 @@
                 <w:szCs w:val="20"/>
                 <w:lang w:val="en-US" w:eastAsia="zh-CN"/>
               </w:rPr>
-              <w:t xml:space="preserve"> 而各个算法的主要</w:t>
-            </w:r>
-            <w:r>
-              <w:rPr>
-                <w:rFonts w:hint="eastAsia"/>
-                <w:sz w:val="20"/>
-                <w:szCs w:val="20"/>
-                <w:lang w:val="en-US" w:eastAsia="zh-CN"/>
-              </w:rPr>
-              <w:t>区别如下:</w:t>
+              <w:t xml:space="preserve"> 而各个算法的主要区别如下:</w:t>
             </w:r>
           </w:p>
           <w:p>
@@ -1478,6 +1461,7 @@
             <w:pPr>
               <w:widowControl w:val="0"/>
               <w:numPr>
+                <w:ilvl w:val="0"/>
                 <w:numId w:val="0"/>
               </w:numPr>
               <w:jc w:val="both"/>
@@ -1493,6 +1477,7 @@
             <w:pPr>
               <w:widowControl w:val="0"/>
               <w:numPr>
+                <w:ilvl w:val="0"/>
                 <w:numId w:val="0"/>
               </w:numPr>
               <w:jc w:val="both"/>
@@ -1517,6 +1502,7 @@
             <w:pPr>
               <w:widowControl w:val="0"/>
               <w:numPr>
+                <w:ilvl w:val="0"/>
                 <w:numId w:val="0"/>
               </w:numPr>
               <w:jc w:val="both"/>
@@ -1569,6 +1555,7 @@
             <w:pPr>
               <w:widowControl w:val="0"/>
               <w:numPr>
+                <w:ilvl w:val="0"/>
                 <w:numId w:val="0"/>
               </w:numPr>
               <w:jc w:val="both"/>
@@ -1646,7 +1633,6 @@
               </m:r>
             </m:oMath>
             <w:r>
-              <m:rPr/>
               <w:rPr>
                 <w:rFonts w:hint="eastAsia" w:hAnsi="DejaVu Math TeX Gyre"/>
                 <w:i w:val="0"/>
@@ -1921,15 +1907,6 @@
                                 <a:avLst/>
                               </a:prstGeom>
                               <a:noFill/>
-                              <a:extLst>
-                                <a:ext uri="{909E8E84-426E-40DD-AFC4-6F175D3DCCD1}">
-                                  <a14:hiddenFill xmlns:a14="http://schemas.microsoft.com/office/drawing/2010/main">
-                                    <a:solidFill>
-                                      <a:schemeClr val="lt1"/>
-                                    </a:solidFill>
-                                  </a14:hiddenFill>
-                                </a:ext>
-                              </a:extLst>
                             </wps:spPr>
                             <wps:style>
                               <a:lnRef idx="2">
@@ -1956,7 +1933,7 @@
                 </mc:Choice>
                 <mc:Fallback>
                   <w:pict>
-                    <v:rect id="_x0000_s1026" o:spid="_x0000_s1026" o:spt="1" style="position:absolute;left:0pt;margin-left:-1.85pt;margin-top:41.4pt;height:14.55pt;width:82.5pt;z-index:251658240;v-text-anchor:middle;mso-width-relative:page;mso-height-relative:page;" filled="f" stroked="t" coordsize="21600,21600" o:gfxdata="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">
+                    <v:rect id="_x0000_s1026" o:spid="_x0000_s1026" o:spt="1" style="position:absolute;left:0pt;margin-left:-1.85pt;margin-top:41.4pt;height:14.55pt;width:82.5pt;z-index:251658240;v-text-anchor:middle;mso-width-relative:page;mso-height-relative:page;" filled="f" stroked="t" coordsize="21600,21600" o:gfxdata="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">
                       <v:fill on="f" focussize="0,0"/>
                       <v:stroke weight="2pt" color="#4F81BD [3204]" joinstyle="round"/>
                       <v:imagedata o:title=""/>
@@ -2342,6 +2319,7 @@
           <w:p>
             <w:pPr>
               <w:numPr>
+                <w:ilvl w:val="0"/>
                 <w:numId w:val="0"/>
               </w:numPr>
               <w:rPr>
@@ -2364,6 +2342,7 @@
           <w:p>
             <w:pPr>
               <w:numPr>
+                <w:ilvl w:val="0"/>
                 <w:numId w:val="0"/>
               </w:numPr>
               <w:rPr>
@@ -2440,6 +2419,7 @@
           <w:p>
             <w:pPr>
               <w:numPr>
+                <w:ilvl w:val="0"/>
                 <w:numId w:val="0"/>
               </w:numPr>
               <w:rPr>
@@ -2460,6 +2440,7 @@
           <w:p>
             <w:pPr>
               <w:numPr>
+                <w:ilvl w:val="0"/>
                 <w:numId w:val="0"/>
               </w:numPr>
               <w:rPr>
@@ -2536,6 +2517,7 @@
           <w:p>
             <w:pPr>
               <w:numPr>
+                <w:ilvl w:val="0"/>
                 <w:numId w:val="0"/>
               </w:numPr>
               <w:rPr>
@@ -2556,6 +2538,7 @@
           <w:p>
             <w:pPr>
               <w:numPr>
+                <w:ilvl w:val="0"/>
                 <w:numId w:val="0"/>
               </w:numPr>
               <w:rPr>
@@ -2632,6 +2615,7 @@
           <w:p>
             <w:pPr>
               <w:numPr>
+                <w:ilvl w:val="0"/>
                 <w:numId w:val="0"/>
               </w:numPr>
               <w:rPr>
@@ -2652,6 +2636,7 @@
           <w:p>
             <w:pPr>
               <w:numPr>
+                <w:ilvl w:val="0"/>
                 <w:numId w:val="0"/>
               </w:numPr>
               <w:rPr>
@@ -2728,6 +2713,7 @@
           <w:p>
             <w:pPr>
               <w:numPr>
+                <w:ilvl w:val="0"/>
                 <w:numId w:val="0"/>
               </w:numPr>
               <w:rPr>
@@ -2804,6 +2790,7 @@
           <w:p>
             <w:pPr>
               <w:numPr>
+                <w:ilvl w:val="0"/>
                 <w:numId w:val="0"/>
               </w:numPr>
               <w:rPr>
@@ -2824,6 +2811,7 @@
           <w:p>
             <w:pPr>
               <w:numPr>
+                <w:ilvl w:val="0"/>
                 <w:numId w:val="0"/>
               </w:numPr>
             </w:pPr>
@@ -2874,6 +2862,7 @@
           <w:p>
             <w:pPr>
               <w:numPr>
+                <w:ilvl w:val="0"/>
                 <w:numId w:val="0"/>
               </w:numPr>
               <w:rPr>
@@ -2892,6 +2881,7 @@
           <w:p>
             <w:pPr>
               <w:numPr>
+                <w:ilvl w:val="0"/>
                 <w:numId w:val="0"/>
               </w:numPr>
               <w:rPr>
@@ -2968,6 +2958,7 @@
           <w:p>
             <w:pPr>
               <w:numPr>
+                <w:ilvl w:val="0"/>
                 <w:numId w:val="0"/>
               </w:numPr>
               <w:rPr>
@@ -2988,6 +2979,7 @@
           <w:p>
             <w:pPr>
               <w:numPr>
+                <w:ilvl w:val="0"/>
                 <w:numId w:val="0"/>
               </w:numPr>
               <w:rPr>
@@ -3063,6 +3055,7 @@
           <w:p>
             <w:pPr>
               <w:numPr>
+                <w:ilvl w:val="0"/>
                 <w:numId w:val="0"/>
               </w:numPr>
             </w:pPr>
@@ -3070,6 +3063,7 @@
           <w:p>
             <w:pPr>
               <w:numPr>
+                <w:ilvl w:val="0"/>
                 <w:numId w:val="0"/>
               </w:numPr>
               <w:rPr>
@@ -3095,6 +3089,7 @@
           <w:p>
             <w:pPr>
               <w:numPr>
+                <w:ilvl w:val="0"/>
                 <w:numId w:val="0"/>
               </w:numPr>
               <w:rPr>
@@ -3354,7 +3349,9 @@
               </w:tblBorders>
               <w:tblLayout w:type="autofit"/>
               <w:tblCellMar>
+                <w:top w:w="0" w:type="dxa"/>
                 <w:left w:w="108" w:type="dxa"/>
+                <w:bottom w:w="0" w:type="dxa"/>
                 <w:right w:w="108" w:type="dxa"/>
               </w:tblCellMar>
             </w:tblPr>
@@ -3377,7 +3374,9 @@
                   <w:insideV w:val="single" w:color="auto" w:sz="4" w:space="0"/>
                 </w:tblBorders>
                 <w:tblCellMar>
+                  <w:top w:w="0" w:type="dxa"/>
                   <w:left w:w="108" w:type="dxa"/>
+                  <w:bottom w:w="0" w:type="dxa"/>
                   <w:right w:w="108" w:type="dxa"/>
                 </w:tblCellMar>
               </w:tblPrEx>
@@ -3575,7 +3574,9 @@
                   <w:insideV w:val="single" w:color="auto" w:sz="4" w:space="0"/>
                 </w:tblBorders>
                 <w:tblCellMar>
+                  <w:top w:w="0" w:type="dxa"/>
                   <w:left w:w="108" w:type="dxa"/>
+                  <w:bottom w:w="0" w:type="dxa"/>
                   <w:right w:w="108" w:type="dxa"/>
                 </w:tblCellMar>
               </w:tblPrEx>
@@ -3735,7 +3736,9 @@
                   <w:insideV w:val="single" w:color="auto" w:sz="4" w:space="0"/>
                 </w:tblBorders>
                 <w:tblCellMar>
+                  <w:top w:w="0" w:type="dxa"/>
                   <w:left w:w="108" w:type="dxa"/>
+                  <w:bottom w:w="0" w:type="dxa"/>
                   <w:right w:w="108" w:type="dxa"/>
                 </w:tblCellMar>
               </w:tblPrEx>
@@ -3895,7 +3898,9 @@
                   <w:insideV w:val="single" w:color="auto" w:sz="4" w:space="0"/>
                 </w:tblBorders>
                 <w:tblCellMar>
+                  <w:top w:w="0" w:type="dxa"/>
                   <w:left w:w="108" w:type="dxa"/>
+                  <w:bottom w:w="0" w:type="dxa"/>
                   <w:right w:w="108" w:type="dxa"/>
                 </w:tblCellMar>
               </w:tblPrEx>
@@ -4055,7 +4060,9 @@
                   <w:insideV w:val="single" w:color="auto" w:sz="4" w:space="0"/>
                 </w:tblBorders>
                 <w:tblCellMar>
+                  <w:top w:w="0" w:type="dxa"/>
                   <w:left w:w="108" w:type="dxa"/>
+                  <w:bottom w:w="0" w:type="dxa"/>
                   <w:right w:w="108" w:type="dxa"/>
                 </w:tblCellMar>
               </w:tblPrEx>
@@ -4215,7 +4222,9 @@
                   <w:insideV w:val="single" w:color="auto" w:sz="4" w:space="0"/>
                 </w:tblBorders>
                 <w:tblCellMar>
+                  <w:top w:w="0" w:type="dxa"/>
                   <w:left w:w="108" w:type="dxa"/>
+                  <w:bottom w:w="0" w:type="dxa"/>
                   <w:right w:w="108" w:type="dxa"/>
                 </w:tblCellMar>
               </w:tblPrEx>
@@ -4474,7 +4483,9 @@
               </w:tblBorders>
               <w:tblLayout w:type="autofit"/>
               <w:tblCellMar>
+                <w:top w:w="0" w:type="dxa"/>
                 <w:left w:w="108" w:type="dxa"/>
+                <w:bottom w:w="0" w:type="dxa"/>
                 <w:right w:w="108" w:type="dxa"/>
               </w:tblCellMar>
             </w:tblPr>
@@ -4495,7 +4506,9 @@
                   <w:insideV w:val="single" w:color="auto" w:sz="4" w:space="0"/>
                 </w:tblBorders>
                 <w:tblCellMar>
+                  <w:top w:w="0" w:type="dxa"/>
                   <w:left w:w="108" w:type="dxa"/>
+                  <w:bottom w:w="0" w:type="dxa"/>
                   <w:right w:w="108" w:type="dxa"/>
                 </w:tblCellMar>
               </w:tblPrEx>
@@ -4612,7 +4625,9 @@
                   <w:insideV w:val="single" w:color="auto" w:sz="4" w:space="0"/>
                 </w:tblBorders>
                 <w:tblCellMar>
+                  <w:top w:w="0" w:type="dxa"/>
                   <w:left w:w="108" w:type="dxa"/>
+                  <w:bottom w:w="0" w:type="dxa"/>
                   <w:right w:w="108" w:type="dxa"/>
                 </w:tblCellMar>
               </w:tblPrEx>
@@ -4724,7 +4739,9 @@
                   <w:insideV w:val="single" w:color="auto" w:sz="4" w:space="0"/>
                 </w:tblBorders>
                 <w:tblCellMar>
+                  <w:top w:w="0" w:type="dxa"/>
                   <w:left w:w="108" w:type="dxa"/>
+                  <w:bottom w:w="0" w:type="dxa"/>
                   <w:right w:w="108" w:type="dxa"/>
                 </w:tblCellMar>
               </w:tblPrEx>
@@ -4836,7 +4853,9 @@
                   <w:insideV w:val="single" w:color="auto" w:sz="4" w:space="0"/>
                 </w:tblBorders>
                 <w:tblCellMar>
+                  <w:top w:w="0" w:type="dxa"/>
                   <w:left w:w="108" w:type="dxa"/>
+                  <w:bottom w:w="0" w:type="dxa"/>
                   <w:right w:w="108" w:type="dxa"/>
                 </w:tblCellMar>
               </w:tblPrEx>
@@ -4948,7 +4967,9 @@
                   <w:insideV w:val="single" w:color="auto" w:sz="4" w:space="0"/>
                 </w:tblBorders>
                 <w:tblCellMar>
+                  <w:top w:w="0" w:type="dxa"/>
                   <w:left w:w="108" w:type="dxa"/>
+                  <w:bottom w:w="0" w:type="dxa"/>
                   <w:right w:w="108" w:type="dxa"/>
                 </w:tblCellMar>
               </w:tblPrEx>
@@ -5060,7 +5081,9 @@
                   <w:insideV w:val="single" w:color="auto" w:sz="4" w:space="0"/>
                 </w:tblBorders>
                 <w:tblCellMar>
+                  <w:top w:w="0" w:type="dxa"/>
                   <w:left w:w="108" w:type="dxa"/>
+                  <w:bottom w:w="0" w:type="dxa"/>
                   <w:right w:w="108" w:type="dxa"/>
                 </w:tblCellMar>
               </w:tblPrEx>
@@ -5172,7 +5195,9 @@
                   <w:insideV w:val="single" w:color="auto" w:sz="4" w:space="0"/>
                 </w:tblBorders>
                 <w:tblCellMar>
+                  <w:top w:w="0" w:type="dxa"/>
                   <w:left w:w="108" w:type="dxa"/>
+                  <w:bottom w:w="0" w:type="dxa"/>
                   <w:right w:w="108" w:type="dxa"/>
                 </w:tblCellMar>
               </w:tblPrEx>
@@ -5284,7 +5309,9 @@
                   <w:insideV w:val="single" w:color="auto" w:sz="4" w:space="0"/>
                 </w:tblBorders>
                 <w:tblCellMar>
+                  <w:top w:w="0" w:type="dxa"/>
                   <w:left w:w="108" w:type="dxa"/>
+                  <w:bottom w:w="0" w:type="dxa"/>
                   <w:right w:w="108" w:type="dxa"/>
                 </w:tblCellMar>
               </w:tblPrEx>
@@ -5497,8 +5524,6 @@
                 <w:lang w:val="en-US" w:eastAsia="zh-CN"/>
               </w:rPr>
             </w:pPr>
-            <w:bookmarkStart w:id="0" w:name="_GoBack"/>
-            <w:bookmarkEnd w:id="0"/>
           </w:p>
           <w:p>
             <w:pPr>
@@ -5541,7 +5566,9 @@
               </w:tblBorders>
               <w:tblLayout w:type="autofit"/>
               <w:tblCellMar>
+                <w:top w:w="0" w:type="dxa"/>
                 <w:left w:w="108" w:type="dxa"/>
+                <w:bottom w:w="0" w:type="dxa"/>
                 <w:right w:w="108" w:type="dxa"/>
               </w:tblCellMar>
             </w:tblPr>
@@ -5564,7 +5591,9 @@
                   <w:insideV w:val="single" w:color="auto" w:sz="4" w:space="0"/>
                 </w:tblBorders>
                 <w:tblCellMar>
+                  <w:top w:w="0" w:type="dxa"/>
                   <w:left w:w="108" w:type="dxa"/>
+                  <w:bottom w:w="0" w:type="dxa"/>
                   <w:right w:w="108" w:type="dxa"/>
                 </w:tblCellMar>
               </w:tblPrEx>
@@ -5727,7 +5756,9 @@
                   <w:insideV w:val="single" w:color="auto" w:sz="4" w:space="0"/>
                 </w:tblBorders>
                 <w:tblCellMar>
+                  <w:top w:w="0" w:type="dxa"/>
                   <w:left w:w="108" w:type="dxa"/>
+                  <w:bottom w:w="0" w:type="dxa"/>
                   <w:right w:w="108" w:type="dxa"/>
                 </w:tblCellMar>
               </w:tblPrEx>
@@ -5890,7 +5921,9 @@
                   <w:insideV w:val="single" w:color="auto" w:sz="4" w:space="0"/>
                 </w:tblBorders>
                 <w:tblCellMar>
+                  <w:top w:w="0" w:type="dxa"/>
                   <w:left w:w="108" w:type="dxa"/>
+                  <w:bottom w:w="0" w:type="dxa"/>
                   <w:right w:w="108" w:type="dxa"/>
                 </w:tblCellMar>
               </w:tblPrEx>
@@ -6368,9 +6401,6 @@
             <w:right w:w="108" w:type="dxa"/>
           </w:tblCellMar>
         </w:tblPrEx>
-        <w:trPr>
-          <w:wBefore w:w="0" w:type="dxa"/>
-        </w:trPr>
         <w:tc>
           <w:tcPr>
             <w:tcW w:w="8522" w:type="dxa"/>
@@ -6445,7 +6475,6 @@
           </w:tblCellMar>
         </w:tblPrEx>
         <w:trPr>
-          <w:wBefore w:w="0" w:type="dxa"/>
           <w:trHeight w:val="561" w:hRule="atLeast"/>
         </w:trPr>
         <w:tc>
@@ -6504,6 +6533,7 @@
                 <w:sz w:val="24"/>
               </w:rPr>
             </w:pPr>
+            <w:bookmarkStart w:id="0" w:name="_GoBack"/>
             <w:r>
               <w:rPr>
                 <w:rFonts w:hint="eastAsia"/>
@@ -6543,6 +6573,7 @@
               <w:t>这里就不放计算π的算法了, 毕竟已经给出了. 以下是PSRS的源代码:</w:t>
             </w:r>
           </w:p>
+          <w:bookmarkEnd w:id="0"/>
           <w:p>
             <w:r>
               <w:drawing>
@@ -7232,6 +7263,7 @@
       <w:jc w:val="both"/>
     </w:pPr>
     <w:rPr>
+      <w:rFonts w:ascii="Times New Roman" w:hAnsi="Times New Roman" w:eastAsia="宋体" w:cs="Times New Roman"/>
       <w:kern w:val="2"/>
       <w:sz w:val="21"/>
       <w:szCs w:val="24"/>
@@ -7249,7 +7281,6 @@
     <w:qFormat/>
     <w:uiPriority w:val="99"/>
     <w:tblPr>
-      <w:tblStyle w:val="3"/>
       <w:tblCellMar>
         <w:top w:w="0" w:type="dxa"/>
         <w:left w:w="108" w:type="dxa"/>
@@ -7306,7 +7337,6 @@
       <w:jc w:val="both"/>
     </w:pPr>
     <w:tblPr>
-      <w:tblStyle w:val="3"/>
       <w:tblBorders>
         <w:top w:val="single" w:color="auto" w:sz="4" w:space="0"/>
         <w:left w:val="single" w:color="auto" w:sz="4" w:space="0"/>

</xml_diff>